<commit_message>
documentation technique.docx corrigé à verrifier
</commit_message>
<xml_diff>
--- a/chantiers/Documentation technique.docx
+++ b/chantiers/Documentation technique.docx
@@ -49,7 +49,7 @@
         <w:ind w:left="708"/>
       </w:pPr>
       <w:r>
-        <w:t>Nous avons pour mission de réalisation un logiciel permettant de créer des sondages en lignes, à ceci nous incorporons une fonctionnalité d’analyse de résultats d’enquêtes.</w:t>
+        <w:t>Nous avons pour mission de réalisation un logiciel permettant de créer des sondages en ligne, à ceci nous incorporons une fonctionnalité d’analyse de résultats d’enquêtes.</w:t>
       </w:r>
     </w:p>
     <w:p>
@@ -75,7 +75,13 @@
         <w:ind w:left="708"/>
       </w:pPr>
       <w:r>
-        <w:t>Nous avons créé un site internet attrayant, une landing page moderne, conçu un logo et incorporé des icones pour rendre la navigation plus intuitive.</w:t>
+        <w:t>Nous avons créé un site internet attrayant, une landing page moderne, conçu un logo et incorporé des ic</w:t>
+      </w:r>
+      <w:r>
+        <w:t>ô</w:t>
+      </w:r>
+      <w:r>
+        <w:t>nes pour rendre la navigation plus intuitive.</w:t>
       </w:r>
     </w:p>
     <w:p>
@@ -85,11 +91,9 @@
       <w:r>
         <w:t xml:space="preserve">Afin de stocker les informations des utilisateurs, nous avons </w:t>
       </w:r>
-      <w:proofErr w:type="spellStart"/>
-      <w:r>
-        <w:t>créer</w:t>
-      </w:r>
-      <w:proofErr w:type="spellEnd"/>
+      <w:r>
+        <w:t>créé</w:t>
+      </w:r>
       <w:r>
         <w:t xml:space="preserve"> une base de données pour </w:t>
       </w:r>
@@ -100,7 +104,13 @@
         <w:t xml:space="preserve">e projet, </w:t>
       </w:r>
       <w:r>
-        <w:t>ensuite à partir de requêtes effectuer par le client</w:t>
+        <w:t>ensuite à partir de requêtes effectu</w:t>
+      </w:r>
+      <w:r>
+        <w:t>és</w:t>
+      </w:r>
+      <w:r>
+        <w:t xml:space="preserve"> par le client</w:t>
       </w:r>
       <w:r>
         <w:t xml:space="preserve"> (dans le navigateur)</w:t>
@@ -368,7 +378,13 @@
         <w:t xml:space="preserve">icônes relié à Bootstrap nous a permis de trouver </w:t>
       </w:r>
       <w:r>
-        <w:t>tous les icones nécessaires</w:t>
+        <w:t>tous les ic</w:t>
+      </w:r>
+      <w:r>
+        <w:t>ô</w:t>
+      </w:r>
+      <w:r>
+        <w:t>nes nécessaires</w:t>
       </w:r>
       <w:r>
         <w:t xml:space="preserve"> pour rendre la navigation de notre site la plus intuitive que possible</w:t>

</xml_diff>